<commit_message>
Added initial dozen  markers.
</commit_message>
<xml_diff>
--- a/app/helpers/page_text/nash_thru_p73.docx
+++ b/app/helpers/page_text/nash_thru_p73.docx
@@ -325,15 +325,7 @@
         <w:rPr>
           <w:rFonts w:ascii="Times New Roman" w:hAnsi="Times New Roman" w:cs="Times New Roman"/>
         </w:rPr>
-        <w:t xml:space="preserve">e upcoming assault. </w:t>
-      </w:r>
-      <w:bookmarkStart w:id="1" w:name="_GoBack"/>
-      <w:bookmarkEnd w:id="1"/>
-      <w:r>
-        <w:rPr>
-          <w:rFonts w:ascii="Times New Roman" w:hAnsi="Times New Roman" w:cs="Times New Roman"/>
-        </w:rPr>
-        <w:t>Trouble was that n</w:t>
+        <w:t>e upcoming assault. Trouble was that n</w:t>
       </w:r>
       <w:r>
         <w:rPr>
@@ -551,6 +543,21 @@
         <w:spacing w:line="480" w:lineRule="auto"/>
         <w:ind w:firstLine="720"/>
         <w:rPr>
+          <w:rFonts w:ascii="Times New Roman" w:hAnsi="Times New Roman" w:cs="Times New Roman"/>
+        </w:rPr>
+      </w:pPr>
+      <w:r>
+        <w:rPr>
+          <w:rFonts w:ascii="Times New Roman" w:hAnsi="Times New Roman" w:cs="Times New Roman"/>
+        </w:rPr>
+        <w:t>$PAGE</w:t>
+      </w:r>
+    </w:p>
+    <w:p>
+      <w:pPr>
+        <w:spacing w:line="480" w:lineRule="auto"/>
+        <w:ind w:firstLine="720"/>
+        <w:rPr>
           <w:rFonts w:cs="Times New Roman"/>
         </w:rPr>
       </w:pPr>
@@ -1064,6 +1071,30 @@
         <w:spacing w:line="480" w:lineRule="auto"/>
         <w:ind w:firstLine="720"/>
         <w:rPr>
+          <w:rFonts w:ascii="Times New Roman" w:hAnsi="Times New Roman" w:cs="Times New Roman"/>
+        </w:rPr>
+      </w:pPr>
+      <w:r>
+        <w:rPr>
+          <w:rFonts w:ascii="Times New Roman" w:hAnsi="Times New Roman" w:cs="Times New Roman"/>
+        </w:rPr>
+        <w:t>$PAGE</w:t>
+      </w:r>
+    </w:p>
+    <w:p>
+      <w:pPr>
+        <w:spacing w:line="480" w:lineRule="auto"/>
+        <w:ind w:firstLine="720"/>
+        <w:rPr>
+          <w:rFonts w:ascii="Times New Roman" w:hAnsi="Times New Roman" w:cs="Times New Roman"/>
+        </w:rPr>
+      </w:pPr>
+    </w:p>
+    <w:p>
+      <w:pPr>
+        <w:spacing w:line="480" w:lineRule="auto"/>
+        <w:ind w:firstLine="720"/>
+        <w:rPr>
           <w:rFonts w:cs="Times New Roman"/>
         </w:rPr>
       </w:pPr>
@@ -1236,6 +1267,30 @@
         </w:rPr>
         <w:t xml:space="preserve"> with a hiss of air through his teeth: He was screwed.</w:t>
       </w:r>
+    </w:p>
+    <w:p>
+      <w:pPr>
+        <w:spacing w:line="480" w:lineRule="auto"/>
+        <w:ind w:firstLine="720"/>
+        <w:rPr>
+          <w:rFonts w:ascii="Times New Roman" w:hAnsi="Times New Roman" w:cs="Times New Roman"/>
+        </w:rPr>
+      </w:pPr>
+      <w:r>
+        <w:rPr>
+          <w:rFonts w:ascii="Times New Roman" w:hAnsi="Times New Roman" w:cs="Times New Roman"/>
+        </w:rPr>
+        <w:t>$PAGE</w:t>
+      </w:r>
+    </w:p>
+    <w:p>
+      <w:pPr>
+        <w:spacing w:line="480" w:lineRule="auto"/>
+        <w:ind w:firstLine="720"/>
+        <w:rPr>
+          <w:rFonts w:ascii="Times New Roman" w:hAnsi="Times New Roman" w:cs="Times New Roman"/>
+        </w:rPr>
+      </w:pPr>
     </w:p>
     <w:p>
       <w:pPr>
@@ -1570,6 +1625,30 @@
     <w:p>
       <w:pPr>
         <w:spacing w:line="480" w:lineRule="auto"/>
+        <w:ind w:left="360"/>
+        <w:rPr>
+          <w:rFonts w:ascii="Times New Roman" w:hAnsi="Times New Roman" w:cs="Times New Roman"/>
+        </w:rPr>
+      </w:pPr>
+    </w:p>
+    <w:p>
+      <w:pPr>
+        <w:spacing w:line="480" w:lineRule="auto"/>
+        <w:ind w:left="360"/>
+        <w:rPr>
+          <w:rFonts w:ascii="Times New Roman" w:hAnsi="Times New Roman" w:cs="Times New Roman"/>
+        </w:rPr>
+      </w:pPr>
+      <w:r>
+        <w:rPr>
+          <w:rFonts w:ascii="Times New Roman" w:hAnsi="Times New Roman" w:cs="Times New Roman"/>
+        </w:rPr>
+        <w:t>$PAGE</w:t>
+      </w:r>
+    </w:p>
+    <w:p>
+      <w:pPr>
+        <w:spacing w:line="480" w:lineRule="auto"/>
         <w:rPr>
           <w:rFonts w:ascii="Times New Roman" w:hAnsi="Times New Roman" w:cs="Times New Roman"/>
         </w:rPr>
@@ -2062,6 +2141,29 @@
     <w:p>
       <w:pPr>
         <w:spacing w:line="480" w:lineRule="auto"/>
+        <w:ind w:firstLine="720"/>
+        <w:rPr>
+          <w:rFonts w:ascii="Times New Roman" w:hAnsi="Times New Roman" w:cs="Times New Roman"/>
+        </w:rPr>
+      </w:pPr>
+      <w:r>
+        <w:rPr>
+          <w:rFonts w:ascii="Times New Roman" w:hAnsi="Times New Roman" w:cs="Times New Roman"/>
+        </w:rPr>
+        <w:t>$PAGE</w:t>
+      </w:r>
+    </w:p>
+    <w:p>
+      <w:pPr>
+        <w:spacing w:line="480" w:lineRule="auto"/>
+        <w:rPr>
+          <w:rFonts w:ascii="Times New Roman" w:hAnsi="Times New Roman" w:cs="Times New Roman"/>
+        </w:rPr>
+      </w:pPr>
+    </w:p>
+    <w:p>
+      <w:pPr>
+        <w:spacing w:line="480" w:lineRule="auto"/>
         <w:rPr>
           <w:rFonts w:cs="Times New Roman"/>
         </w:rPr>
@@ -2505,6 +2607,30 @@
     <w:p>
       <w:pPr>
         <w:spacing w:line="480" w:lineRule="auto"/>
+        <w:ind w:firstLine="720"/>
+        <w:rPr>
+          <w:rFonts w:ascii="Times New Roman" w:hAnsi="Times New Roman" w:cs="Times New Roman"/>
+        </w:rPr>
+      </w:pPr>
+      <w:r>
+        <w:rPr>
+          <w:rFonts w:ascii="Times New Roman" w:hAnsi="Times New Roman" w:cs="Times New Roman"/>
+        </w:rPr>
+        <w:t>$PAGE</w:t>
+      </w:r>
+    </w:p>
+    <w:p>
+      <w:pPr>
+        <w:spacing w:line="480" w:lineRule="auto"/>
+        <w:ind w:firstLine="709"/>
+        <w:rPr>
+          <w:rFonts w:ascii="Times New Roman" w:hAnsi="Times New Roman" w:cs="Times New Roman"/>
+        </w:rPr>
+      </w:pPr>
+    </w:p>
+    <w:p>
+      <w:pPr>
+        <w:spacing w:line="480" w:lineRule="auto"/>
         <w:ind w:firstLine="709"/>
         <w:rPr>
           <w:rFonts w:cs="Times New Roman"/>
@@ -2770,6 +2896,29 @@
     <w:p>
       <w:pPr>
         <w:spacing w:line="480" w:lineRule="auto"/>
+        <w:ind w:firstLine="720"/>
+        <w:rPr>
+          <w:rFonts w:ascii="Times New Roman" w:hAnsi="Times New Roman" w:cs="Times New Roman"/>
+        </w:rPr>
+      </w:pPr>
+      <w:r>
+        <w:rPr>
+          <w:rFonts w:ascii="Times New Roman" w:hAnsi="Times New Roman" w:cs="Times New Roman"/>
+        </w:rPr>
+        <w:t>$PAGE</w:t>
+      </w:r>
+    </w:p>
+    <w:p>
+      <w:pPr>
+        <w:spacing w:line="480" w:lineRule="auto"/>
+        <w:rPr>
+          <w:rFonts w:ascii="Times New Roman" w:hAnsi="Times New Roman" w:cs="Times New Roman"/>
+        </w:rPr>
+      </w:pPr>
+    </w:p>
+    <w:p>
+      <w:pPr>
+        <w:spacing w:line="480" w:lineRule="auto"/>
         <w:rPr>
           <w:rFonts w:ascii="Times New Roman" w:hAnsi="Times New Roman" w:cs="Times New Roman"/>
         </w:rPr>
@@ -3065,11 +3214,35 @@
     <w:p>
       <w:pPr>
         <w:spacing w:line="480" w:lineRule="auto"/>
+        <w:ind w:firstLine="720"/>
+        <w:rPr>
+          <w:rFonts w:ascii="Times New Roman" w:hAnsi="Times New Roman" w:cs="Times New Roman"/>
+        </w:rPr>
+      </w:pPr>
+      <w:r>
+        <w:rPr>
+          <w:rFonts w:ascii="Times New Roman" w:hAnsi="Times New Roman" w:cs="Times New Roman"/>
+        </w:rPr>
+        <w:t>$PAGE</w:t>
+      </w:r>
+    </w:p>
+    <w:p>
+      <w:pPr>
+        <w:spacing w:line="480" w:lineRule="auto"/>
         <w:ind w:firstLine="709"/>
         <w:rPr>
           <w:rFonts w:ascii="Times New Roman" w:hAnsi="Times New Roman" w:cs="Times New Roman"/>
         </w:rPr>
       </w:pPr>
+    </w:p>
+    <w:p>
+      <w:pPr>
+        <w:spacing w:line="480" w:lineRule="auto"/>
+        <w:ind w:firstLine="709"/>
+        <w:rPr>
+          <w:rFonts w:ascii="Times New Roman" w:hAnsi="Times New Roman" w:cs="Times New Roman"/>
+        </w:rPr>
+      </w:pPr>
       <w:r>
         <w:rPr>
           <w:rFonts w:ascii="Times New Roman" w:hAnsi="Times New Roman" w:cs="Times New Roman"/>
@@ -3458,27 +3631,51 @@
         <w:spacing w:line="480" w:lineRule="auto"/>
         <w:ind w:firstLine="709"/>
         <w:rPr>
+          <w:rFonts w:ascii="Times New Roman" w:hAnsi="Times New Roman" w:cs="Times New Roman"/>
+        </w:rPr>
+      </w:pPr>
+      <w:r>
+        <w:rPr>
+          <w:rFonts w:ascii="Times New Roman" w:hAnsi="Times New Roman" w:cs="Times New Roman"/>
+        </w:rPr>
+        <w:t>Church, however, was not finished. “No way</w:t>
+      </w:r>
+      <w:r>
+        <w:rPr>
+          <w:rFonts w:ascii="Times New Roman" w:hAnsi="Times New Roman" w:cs="Times New Roman"/>
+        </w:rPr>
+        <w:t>! T</w:t>
+      </w:r>
+      <w:r>
+        <w:rPr>
+          <w:rFonts w:ascii="Times New Roman" w:hAnsi="Times New Roman" w:cs="Times New Roman"/>
+        </w:rPr>
+        <w:t>hat defeats the point.” He drawled. “What’s the point, you know, if you go and do all that killing?”</w:t>
+      </w:r>
+    </w:p>
+    <w:p>
+      <w:pPr>
+        <w:spacing w:line="480" w:lineRule="auto"/>
+        <w:ind w:firstLine="720"/>
+        <w:rPr>
+          <w:rFonts w:ascii="Times New Roman" w:hAnsi="Times New Roman" w:cs="Times New Roman"/>
+        </w:rPr>
+      </w:pPr>
+      <w:r>
+        <w:rPr>
+          <w:rFonts w:ascii="Times New Roman" w:hAnsi="Times New Roman" w:cs="Times New Roman"/>
+        </w:rPr>
+        <w:t>$PAGE</w:t>
+      </w:r>
+    </w:p>
+    <w:p>
+      <w:pPr>
+        <w:spacing w:line="480" w:lineRule="auto"/>
+        <w:ind w:firstLine="709"/>
+        <w:rPr>
           <w:rFonts w:cs="Times New Roman"/>
         </w:rPr>
       </w:pPr>
-      <w:r>
-        <w:rPr>
-          <w:rFonts w:ascii="Times New Roman" w:hAnsi="Times New Roman" w:cs="Times New Roman"/>
-        </w:rPr>
-        <w:t>Church, however, was not finished. “No way</w:t>
-      </w:r>
-      <w:r>
-        <w:rPr>
-          <w:rFonts w:ascii="Times New Roman" w:hAnsi="Times New Roman" w:cs="Times New Roman"/>
-        </w:rPr>
-        <w:t>! T</w:t>
-      </w:r>
-      <w:r>
-        <w:rPr>
-          <w:rFonts w:ascii="Times New Roman" w:hAnsi="Times New Roman" w:cs="Times New Roman"/>
-        </w:rPr>
-        <w:t>hat defeats the point.” He drawled. “What’s the point, you know, if you go and do all that killing?”</w:t>
-      </w:r>
     </w:p>
     <w:p>
       <w:pPr>
@@ -3802,6 +3999,31 @@
         </w:rPr>
         <w:t>?”</w:t>
       </w:r>
+    </w:p>
+    <w:p>
+      <w:pPr>
+        <w:spacing w:line="480" w:lineRule="auto"/>
+        <w:ind w:firstLine="720"/>
+        <w:rPr>
+          <w:rFonts w:ascii="Times New Roman" w:hAnsi="Times New Roman" w:cs="Times New Roman"/>
+        </w:rPr>
+      </w:pPr>
+      <w:r>
+        <w:rPr>
+          <w:rFonts w:ascii="Times New Roman" w:hAnsi="Times New Roman" w:cs="Times New Roman"/>
+        </w:rPr>
+        <w:t>$PAGE</w:t>
+      </w:r>
+    </w:p>
+    <w:p>
+      <w:pPr>
+        <w:spacing w:line="480" w:lineRule="auto"/>
+        <w:rPr>
+          <w:rFonts w:ascii="Times New Roman" w:hAnsi="Times New Roman" w:cs="Times New Roman"/>
+        </w:rPr>
+      </w:pPr>
+      <w:bookmarkStart w:id="1" w:name="_GoBack"/>
+      <w:bookmarkEnd w:id="1"/>
     </w:p>
     <w:p>
       <w:pPr>
@@ -24578,7 +24800,7 @@
         <w:rStyle w:val="PageNumber"/>
         <w:noProof/>
       </w:rPr>
-      <w:t>3</w:t>
+      <w:t>11</w:t>
     </w:r>
     <w:r>
       <w:rPr>

</xml_diff>